<commit_message>
Ajustes em relatório de entrega
</commit_message>
<xml_diff>
--- a/1-Modelagem_de_Negocios/1.1-Documentos_Auxiliares/Sumário de entrega da fase 1.docx
+++ b/1-Modelagem_de_Negocios/1.1-Documentos_Auxiliares/Sumário de entrega da fase 1.docx
@@ -206,22 +206,49 @@
         <w:spacing w:line="360" w:lineRule="auto"/>
         <w:jc w:val="both"/>
       </w:pPr>
+      <w:r>
+        <w:t xml:space="preserve">Hoje na APAE os alunos passam por diversas avaliações de diversos técnicos diferentes, </w:t>
+      </w:r>
+      <w:r>
+        <w:t>essas avaliações são mantidas em formulários</w:t>
+      </w:r>
+      <w:r>
+        <w:t xml:space="preserve"> de papeç</w:t>
+      </w:r>
+      <w:r>
+        <w:t xml:space="preserve">, </w:t>
+      </w:r>
+      <w:r>
+        <w:t>esse sistema terá por objetivo digitalizar todas essas avaliações</w:t>
+      </w:r>
+      <w:r>
+        <w:t xml:space="preserve"> em formulários,</w:t>
+      </w:r>
+      <w:r>
+        <w:t xml:space="preserve"> deixando-as de fácil acesso para a visualização e </w:t>
+      </w:r>
+      <w:r>
+        <w:t xml:space="preserve">fácil </w:t>
+      </w:r>
+      <w:r>
+        <w:t>cadastro no sistema.</w:t>
+      </w:r>
     </w:p>
     <w:p>
       <w:pPr>
         <w:widowControl w:val="0"/>
         <w:jc w:val="both"/>
       </w:pPr>
-      <w:r>
-        <w:t>fornecedores é sempre demorada pois não possui nenhuma automatização no processo.</w:t>
-      </w:r>
+    </w:p>
+    <w:p>
+      <w:pPr>
+        <w:widowControl w:val="0"/>
+        <w:jc w:val="both"/>
+      </w:pPr>
       <w:r>
         <w:br/>
       </w:r>
       <w:r>
-        <w:br/>
-      </w:r>
-      <w:r>
         <w:tab/>
       </w:r>
       <w:r>
@@ -233,8 +260,6 @@
       <w:r>
         <w:t>:</w:t>
       </w:r>
-      <w:bookmarkStart w:id="0" w:name="_GoBack"/>
-      <w:bookmarkEnd w:id="0"/>
     </w:p>
     <w:p>
       <w:pPr>
@@ -249,12 +274,15 @@
           <w:ilvl w:val="0"/>
           <w:numId w:val="6"/>
         </w:numPr>
-      </w:pPr>
-      <w:r>
-        <w:t xml:space="preserve">Estrutura analítica do projeto </w:t>
-      </w:r>
-      <w:r>
-        <w:t>- 100%</w:t>
+        <w:rPr>
+          <w:b/>
+        </w:rPr>
+      </w:pPr>
+      <w:r>
+        <w:rPr>
+          <w:b/>
+        </w:rPr>
+        <w:t>Estrutura analítica do projeto;</w:t>
       </w:r>
     </w:p>
     <w:p>
@@ -269,11 +297,15 @@
           <w:rPr>
             <w:rStyle w:val="Hyperlink"/>
           </w:rPr>
-          <w:t>https://github.com/digossmi/GerWEB/blob/master/7-Gerenciamento_de_Projeto/7.1-Planejamento/EAP.jpg</w:t>
+          <w:t>https://github.com/LucasBoz/apae/blob/master/7-Gerenciamento_de_Projeto/7.1-Planejamento/sistema%20APAE(image).jpg</w:t>
         </w:r>
       </w:hyperlink>
     </w:p>
-    <w:p/>
+    <w:p>
+      <w:pPr>
+        <w:ind w:left="720"/>
+      </w:pPr>
+    </w:p>
     <w:p>
       <w:pPr>
         <w:pStyle w:val="ListParagraph"/>
@@ -281,8 +313,14 @@
           <w:ilvl w:val="0"/>
           <w:numId w:val="6"/>
         </w:numPr>
-      </w:pPr>
-      <w:r>
+        <w:rPr>
+          <w:b/>
+        </w:rPr>
+      </w:pPr>
+      <w:r>
+        <w:rPr>
+          <w:b/>
+        </w:rPr>
         <w:t>Cronograma de atividades;</w:t>
       </w:r>
     </w:p>
@@ -301,9 +339,14 @@
           <w:rPr>
             <w:rStyle w:val="Hyperlink"/>
           </w:rPr>
-          <w:t>https://github.com/digossmi/GerWEB/blob/master/7-Gerenciamento_de_Projeto/7.1-Planejamento/Cronograma%20de%20Atividades.pdf</w:t>
+          <w:t>https://github.com/LucasBoz/apae/blob/master/7-Gerenciamento_de_Projeto/7.1-Planejamento/Cronograma.pdf</w:t>
         </w:r>
       </w:hyperlink>
+    </w:p>
+    <w:p>
+      <w:pPr>
+        <w:ind w:left="720"/>
+      </w:pPr>
     </w:p>
     <w:p>
       <w:pPr>
@@ -317,9 +360,21 @@
           <w:ilvl w:val="0"/>
           <w:numId w:val="6"/>
         </w:numPr>
-      </w:pPr>
-      <w:r>
-        <w:t>Documento de Visão (RUP) - 100%;</w:t>
+        <w:rPr>
+          <w:b/>
+        </w:rPr>
+      </w:pPr>
+      <w:r>
+        <w:rPr>
+          <w:b/>
+        </w:rPr>
+        <w:t>Documento de Visão (RUP) </w:t>
+      </w:r>
+      <w:r>
+        <w:rPr>
+          <w:b/>
+        </w:rPr>
+        <w:t>;</w:t>
       </w:r>
     </w:p>
     <w:p>
@@ -337,11 +392,20 @@
           <w:rPr>
             <w:rStyle w:val="Hyperlink"/>
           </w:rPr>
-          <w:t>https://github.com/digossmi/GerWEB/blob/master/1-Modelagem_de_Negocios/1.3-Visao/Documento%20de%20Vis%C3%A3o.pdf</w:t>
+          <w:t>https://github.com/LucasBoz/apae/blob/master/1-Modelagem_de_Negocios/1.3-Visao/Documento%20de%20Vis%C3%A3o%20-%20APAE.pdf</w:t>
         </w:r>
       </w:hyperlink>
     </w:p>
-    <w:p/>
+    <w:p>
+      <w:pPr>
+        <w:ind w:left="720"/>
+      </w:pPr>
+    </w:p>
+    <w:p>
+      <w:pPr>
+        <w:ind w:left="720"/>
+      </w:pPr>
+    </w:p>
     <w:p>
       <w:pPr>
         <w:pStyle w:val="ListParagraph"/>
@@ -349,33 +413,81 @@
           <w:ilvl w:val="0"/>
           <w:numId w:val="6"/>
         </w:numPr>
-      </w:pPr>
-      <w:r>
-        <w:t>Modelagem de negócio (BPMN ou Diagrama de Atividades) - 100%;</w:t>
-      </w:r>
-    </w:p>
-    <w:p>
-      <w:pPr>
-        <w:ind w:left="720"/>
-      </w:pPr>
-      <w:r>
+        <w:rPr>
+          <w:b/>
+        </w:rPr>
+      </w:pPr>
+      <w:r>
+        <w:rPr>
+          <w:b/>
+        </w:rPr>
+        <w:t>Modelagem de negócio (BPMN ou Diagrama de Atividades;</w:t>
+      </w:r>
+    </w:p>
+    <w:p>
+      <w:pPr>
+        <w:pStyle w:val="ListParagraph"/>
+        <w:numPr>
+          <w:ilvl w:val="1"/>
+          <w:numId w:val="6"/>
+        </w:numPr>
+      </w:pPr>
+      <w:r>
+        <w:t>Novo aluno na APAE</w:t>
+      </w:r>
+    </w:p>
+    <w:p>
+      <w:pPr>
+        <w:ind w:left="1440"/>
         <w:rPr>
           <w:lang w:val="en-US"/>
         </w:rPr>
-        <w:t xml:space="preserve">Link: </w:t>
+      </w:pPr>
+      <w:r>
+        <w:rPr>
+          <w:lang w:val="en-US"/>
+        </w:rPr>
+        <w:t>Link</w:t>
+      </w:r>
+      <w:r>
+        <w:rPr>
+          <w:lang w:val="en-US"/>
+        </w:rPr>
+        <w:t xml:space="preserve"> 1 </w:t>
+      </w:r>
+      <w:proofErr w:type="gramStart"/>
+      <w:r>
+        <w:rPr>
+          <w:lang w:val="en-US"/>
+        </w:rPr>
+        <w:t xml:space="preserve">HTML </w:t>
+      </w:r>
+      <w:r>
+        <w:rPr>
+          <w:lang w:val="en-US"/>
+        </w:rPr>
+        <w:t>:</w:t>
+      </w:r>
+      <w:proofErr w:type="gramEnd"/>
+      <w:r>
+        <w:rPr>
+          <w:lang w:val="en-US"/>
+        </w:rPr>
+        <w:t xml:space="preserve"> </w:t>
       </w:r>
       <w:hyperlink r:id="rId10" w:history="1">
         <w:r>
           <w:rPr>
             <w:rStyle w:val="Hyperlink"/>
+            <w:lang w:val="en-US"/>
           </w:rPr>
-          <w:t>https://github.com/digossmi/GerWEB/tree/master/1-Modelagem_de_Negocios/1.2-Modelos_(BPMN%20ou%20Atividades%20ou%20Fluxograma)</w:t>
+          <w:t>https://github.com/LucasBoz/apae/blob/master/1-Modelagem_de_Negocios/1.2-Modelos_BPMN/novo-html-aluno/index.html</w:t>
         </w:r>
       </w:hyperlink>
     </w:p>
     <w:p>
       <w:pPr>
-        <w:ind w:left="720"/>
+        <w:ind w:left="1440"/>
         <w:rPr>
           <w:lang w:val="en-US"/>
         </w:rPr>
@@ -383,28 +495,250 @@
     </w:p>
     <w:p>
       <w:pPr>
-        <w:pStyle w:val="ListParagraph"/>
-        <w:numPr>
-          <w:ilvl w:val="0"/>
-          <w:numId w:val="5"/>
-        </w:numPr>
-      </w:pPr>
-      <w:r>
-        <w:t>Compra (BPMN) PDF:</w:t>
-      </w:r>
-      <w:r>
+        <w:ind w:left="1440"/>
+        <w:rPr>
+          <w:lang w:val="en-US"/>
+        </w:rPr>
+      </w:pPr>
+      <w:r>
+        <w:rPr>
+          <w:lang w:val="en-US"/>
+        </w:rPr>
+        <w:t xml:space="preserve">Link </w:t>
+      </w:r>
+      <w:r>
+        <w:rPr>
+          <w:lang w:val="en-US"/>
+        </w:rPr>
+        <w:t>2</w:t>
+      </w:r>
+      <w:r>
+        <w:rPr>
+          <w:lang w:val="en-US"/>
+        </w:rPr>
+        <w:t xml:space="preserve"> </w:t>
+      </w:r>
+      <w:proofErr w:type="gramStart"/>
+      <w:r>
+        <w:rPr>
+          <w:lang w:val="en-US"/>
+        </w:rPr>
+        <w:t>PNG :</w:t>
+      </w:r>
+      <w:proofErr w:type="gramEnd"/>
+      <w:r>
+        <w:rPr>
+          <w:lang w:val="en-US"/>
+        </w:rPr>
         <w:t xml:space="preserve"> </w:t>
       </w:r>
       <w:hyperlink r:id="rId11" w:history="1">
         <w:r>
           <w:rPr>
             <w:rStyle w:val="Hyperlink"/>
+            <w:lang w:val="en-US"/>
           </w:rPr>
-          <w:t>https://github.com/digossmi/GerWEB/blob/master/1-Modelagem_de_Negocios/1.2-Modelos_(BPMN%20ou%20Atividades%20ou%20Fluxograma)/Efetuar%20Compra/Efetuar%20Compra%20(BPMN).pdf</w:t>
+          <w:t>https://github.com/LucasBoz/apae/blob/master/1-Modelagem_de_Negocios/1.2-Modelos_BPMN/novo-aluno.png</w:t>
         </w:r>
       </w:hyperlink>
     </w:p>
+    <w:p>
+      <w:pPr>
+        <w:ind w:left="720"/>
+        <w:rPr>
+          <w:lang w:val="en-US"/>
+        </w:rPr>
+      </w:pPr>
+    </w:p>
+    <w:p>
+      <w:pPr>
+        <w:pStyle w:val="ListParagraph"/>
+        <w:numPr>
+          <w:ilvl w:val="1"/>
+          <w:numId w:val="6"/>
+        </w:numPr>
+      </w:pPr>
+      <w:r>
+        <w:lastRenderedPageBreak/>
+        <w:t>Avaliações periódicas</w:t>
+      </w:r>
+    </w:p>
+    <w:p>
+      <w:pPr>
+        <w:ind w:left="1440"/>
+        <w:rPr>
+          <w:lang w:val="en-US"/>
+        </w:rPr>
+      </w:pPr>
+      <w:r>
+        <w:rPr>
+          <w:lang w:val="en-US"/>
+        </w:rPr>
+        <w:t>Link</w:t>
+      </w:r>
+      <w:r>
+        <w:rPr>
+          <w:lang w:val="en-US"/>
+        </w:rPr>
+        <w:t xml:space="preserve"> 1 </w:t>
+      </w:r>
+      <w:proofErr w:type="gramStart"/>
+      <w:r>
+        <w:rPr>
+          <w:lang w:val="en-US"/>
+        </w:rPr>
+        <w:t xml:space="preserve">HTML </w:t>
+      </w:r>
+      <w:r>
+        <w:rPr>
+          <w:lang w:val="en-US"/>
+        </w:rPr>
+        <w:t>:</w:t>
+      </w:r>
+      <w:proofErr w:type="gramEnd"/>
+      <w:r>
+        <w:rPr>
+          <w:lang w:val="en-US"/>
+        </w:rPr>
+        <w:t xml:space="preserve"> </w:t>
+      </w:r>
+      <w:hyperlink r:id="rId12" w:history="1">
+        <w:r>
+          <w:rPr>
+            <w:rStyle w:val="Hyperlink"/>
+            <w:lang w:val="en-US"/>
+          </w:rPr>
+          <w:t>https://github.com/LucasBoz/apae/blob/master/1-Modelagem_de_Negocios/1.2-Modelos_BPMN/avaliacoes-periodicas-html/index.html</w:t>
+        </w:r>
+      </w:hyperlink>
+    </w:p>
+    <w:p>
+      <w:pPr>
+        <w:ind w:left="1440"/>
+        <w:rPr>
+          <w:lang w:val="en-US"/>
+        </w:rPr>
+      </w:pPr>
+    </w:p>
+    <w:p>
+      <w:pPr>
+        <w:ind w:left="1440"/>
+        <w:rPr>
+          <w:lang w:val="en-US"/>
+        </w:rPr>
+      </w:pPr>
+      <w:r>
+        <w:rPr>
+          <w:lang w:val="en-US"/>
+        </w:rPr>
+        <w:t xml:space="preserve">Link </w:t>
+      </w:r>
+      <w:r>
+        <w:rPr>
+          <w:lang w:val="en-US"/>
+        </w:rPr>
+        <w:t>2</w:t>
+      </w:r>
+      <w:r>
+        <w:rPr>
+          <w:lang w:val="en-US"/>
+        </w:rPr>
+        <w:t xml:space="preserve"> </w:t>
+      </w:r>
+      <w:proofErr w:type="gramStart"/>
+      <w:r>
+        <w:rPr>
+          <w:lang w:val="en-US"/>
+        </w:rPr>
+        <w:t>PNG :</w:t>
+      </w:r>
+      <w:proofErr w:type="gramEnd"/>
+      <w:r>
+        <w:rPr>
+          <w:lang w:val="en-US"/>
+        </w:rPr>
+        <w:t xml:space="preserve"> </w:t>
+      </w:r>
+      <w:hyperlink r:id="rId13" w:history="1">
+        <w:r>
+          <w:rPr>
+            <w:rStyle w:val="Hyperlink"/>
+            <w:lang w:val="en-US"/>
+          </w:rPr>
+          <w:t>https://github.com/LucasBoz/apae/blob/master/1-Modelagem_de_Negocios/1.2-Modelos_BPMN/novo-aluno.png</w:t>
+        </w:r>
+      </w:hyperlink>
+    </w:p>
     <w:p/>
+    <w:p>
+      <w:pPr>
+        <w:pStyle w:val="ListParagraph"/>
+      </w:pPr>
+    </w:p>
+    <w:p>
+      <w:pPr>
+        <w:pStyle w:val="ListParagraph"/>
+        <w:numPr>
+          <w:ilvl w:val="0"/>
+          <w:numId w:val="10"/>
+        </w:numPr>
+        <w:rPr>
+          <w:b/>
+        </w:rPr>
+      </w:pPr>
+      <w:r>
+        <w:rPr>
+          <w:b/>
+        </w:rPr>
+        <w:t>Requisitos</w:t>
+      </w:r>
+    </w:p>
+    <w:p>
+      <w:pPr>
+        <w:rPr>
+          <w:b/>
+        </w:rPr>
+      </w:pPr>
+    </w:p>
+    <w:p>
+      <w:pPr>
+        <w:ind w:left="720"/>
+        <w:rPr>
+          <w:b/>
+        </w:rPr>
+      </w:pPr>
+      <w:r>
+        <w:t>Lista de requisitos</w:t>
+      </w:r>
+      <w:r>
+        <w:t xml:space="preserve">: </w:t>
+      </w:r>
+      <w:hyperlink r:id="rId14" w:history="1">
+        <w:r>
+          <w:rPr>
+            <w:rStyle w:val="Hyperlink"/>
+          </w:rPr>
+          <w:t>https://gith</w:t>
+        </w:r>
+        <w:r>
+          <w:rPr>
+            <w:rStyle w:val="Hyperlink"/>
+          </w:rPr>
+          <w:t>u</w:t>
+        </w:r>
+        <w:r>
+          <w:rPr>
+            <w:rStyle w:val="Hyperlink"/>
+          </w:rPr>
+          <w:t>b.com/LucasBoz/apae/blob/master/2-Requisitos/2.2-Lista_de_Requisitos/requisitos.pdf</w:t>
+        </w:r>
+      </w:hyperlink>
+    </w:p>
+    <w:p>
+      <w:pPr>
+        <w:pStyle w:val="ListParagraph"/>
+      </w:pPr>
+    </w:p>
     <w:p>
       <w:pPr>
         <w:pStyle w:val="ListParagraph"/>
@@ -414,44 +748,44 @@
         </w:numPr>
       </w:pPr>
       <w:r>
-        <w:t>Venda (BPMN) PDF:</w:t>
-      </w:r>
-      <w:r>
-        <w:t xml:space="preserve"> </w:t>
-      </w:r>
-      <w:hyperlink r:id="rId12" w:history="1">
+        <w:t>Requisitos de Negócio;</w:t>
+      </w:r>
+    </w:p>
+    <w:p>
+      <w:pPr>
+        <w:ind w:left="720"/>
+      </w:pPr>
+      <w:r>
+        <w:t xml:space="preserve">Link: </w:t>
+      </w:r>
+      <w:hyperlink r:id="rId15" w:history="1">
         <w:r>
           <w:rPr>
             <w:rStyle w:val="Hyperlink"/>
           </w:rPr>
-          <w:t>https://github.com/digossmi/GerWEB/blob/master/1-Modelagem_de_Negocios/1.2-</w:t>
+          <w:t>https://github.c</w:t>
         </w:r>
         <w:r>
           <w:rPr>
             <w:rStyle w:val="Hyperlink"/>
           </w:rPr>
-          <w:lastRenderedPageBreak/>
-          <w:t>Modelos_(BPMN%20ou%20Atividades%20ou%20Fluxograma)/Efetuar%20Venda/Efetuar%20Venda.pdf</w:t>
+          <w:t>o</w:t>
+        </w:r>
+        <w:r>
+          <w:rPr>
+            <w:rStyle w:val="Hyperlink"/>
+          </w:rPr>
+          <w:t>m/LucasBoz/apae/blob/master/2-Requisitos/2.2-Lista_de_Requisitos/requisitos-imagens/negocio/Requisitos%20de%20neg%C3%B3cio.png</w:t>
         </w:r>
       </w:hyperlink>
     </w:p>
     <w:p>
       <w:pPr>
-        <w:pStyle w:val="ListParagraph"/>
-      </w:pPr>
-    </w:p>
-    <w:p>
-      <w:pPr>
+        <w:ind w:left="720"/>
         <w:rPr>
           <w:b/>
         </w:rPr>
       </w:pPr>
-      <w:r>
-        <w:rPr>
-          <w:b/>
-        </w:rPr>
-        <w:t>Requisitos</w:t>
-      </w:r>
     </w:p>
     <w:p>
       <w:pPr>
@@ -462,33 +796,132 @@
         </w:numPr>
       </w:pPr>
       <w:r>
-        <w:t>Requisitos de Negócio - 100%;</w:t>
-      </w:r>
-    </w:p>
-    <w:p>
-      <w:pPr>
-        <w:ind w:left="720"/>
-      </w:pPr>
-      <w:r>
-        <w:t xml:space="preserve">Link: </w:t>
-      </w:r>
-      <w:hyperlink r:id="rId13" w:history="1">
+        <w:t>Requisitos Funcionais</w:t>
+      </w:r>
+    </w:p>
+    <w:p>
+      <w:pPr>
+        <w:ind w:left="720" w:firstLine="720"/>
+      </w:pPr>
+      <w:r>
+        <w:t>Nível Agregador</w:t>
+      </w:r>
+    </w:p>
+    <w:p>
+      <w:pPr>
+        <w:ind w:left="1440"/>
+      </w:pPr>
+      <w:hyperlink r:id="rId16" w:history="1">
         <w:r>
           <w:rPr>
             <w:rStyle w:val="Hyperlink"/>
           </w:rPr>
-          <w:t>https://github.com/digossmi/GerWEB/blob/master/2-Requisitos/1.2-Lista_de_Requisitos/Requisitos%20de%20Neg%C3%B3cio/Requisitos%20de%20Neg%C3%B3cios.png</w:t>
+          <w:t>https://github.com/LucasBoz/apae/blob/master/2-Requisitos/2.2-Lista_de_Requisitos/requisitos-imagens/funcionais/Agregador/Agregador.png</w:t>
         </w:r>
       </w:hyperlink>
     </w:p>
     <w:p>
       <w:pPr>
-        <w:ind w:left="720"/>
-        <w:rPr>
-          <w:b/>
-        </w:rPr>
-      </w:pPr>
-    </w:p>
+        <w:ind w:left="1440"/>
+      </w:pPr>
+    </w:p>
+    <w:p>
+      <w:pPr>
+        <w:ind w:left="1440"/>
+      </w:pPr>
+    </w:p>
+    <w:p>
+      <w:pPr>
+        <w:ind w:left="720" w:firstLine="720"/>
+      </w:pPr>
+      <w:r>
+        <w:t xml:space="preserve">Nível de Usuário </w:t>
+      </w:r>
+    </w:p>
+    <w:p>
+      <w:pPr>
+        <w:pStyle w:val="ListParagraph"/>
+        <w:numPr>
+          <w:ilvl w:val="0"/>
+          <w:numId w:val="9"/>
+        </w:numPr>
+      </w:pPr>
+      <w:r>
+        <w:t xml:space="preserve">Gerenciar alunos : PNG : </w:t>
+      </w:r>
+      <w:hyperlink r:id="rId17" w:history="1">
+        <w:r>
+          <w:rPr>
+            <w:rStyle w:val="Hyperlink"/>
+          </w:rPr>
+          <w:t>https://github.com/LucasBoz/apae/blob/master/2-Requisitos/2.2-Lista_de_Requisitos/requisitos-imagens/funcionais/Gerenciar%20aluno/Gerenciar%20aluno.png</w:t>
+        </w:r>
+      </w:hyperlink>
+    </w:p>
+    <w:p>
+      <w:pPr>
+        <w:pStyle w:val="ListParagraph"/>
+        <w:numPr>
+          <w:ilvl w:val="0"/>
+          <w:numId w:val="9"/>
+        </w:numPr>
+      </w:pPr>
+      <w:r>
+        <w:t>Gerenciar matrícula : PNG :</w:t>
+      </w:r>
+    </w:p>
+    <w:p>
+      <w:pPr>
+        <w:pStyle w:val="ListParagraph"/>
+        <w:ind w:left="2160"/>
+      </w:pPr>
+      <w:hyperlink r:id="rId18" w:history="1">
+        <w:r>
+          <w:rPr>
+            <w:rStyle w:val="Hyperlink"/>
+          </w:rPr>
+          <w:t>https://github.com/LucasBoz/apae/blob/master/2-Requisitos/2.2-Lista_de_Requisitos/requisitos-imagens/funcionais/Gerenciar%20matr%C3%ADcula/Gerenciar%20matr%C3%ADcula.png</w:t>
+        </w:r>
+      </w:hyperlink>
+    </w:p>
+    <w:p>
+      <w:pPr>
+        <w:pStyle w:val="ListParagraph"/>
+        <w:numPr>
+          <w:ilvl w:val="0"/>
+          <w:numId w:val="9"/>
+        </w:numPr>
+      </w:pPr>
+      <w:r>
+        <w:t>Gerenciar triagem de assistente social : PNG :</w:t>
+      </w:r>
+    </w:p>
+    <w:p>
+      <w:pPr>
+        <w:pStyle w:val="ListParagraph"/>
+        <w:ind w:left="2160"/>
+      </w:pPr>
+      <w:hyperlink r:id="rId19" w:history="1">
+        <w:r>
+          <w:rPr>
+            <w:rStyle w:val="Hyperlink"/>
+          </w:rPr>
+          <w:t>https://github.com/LucasBoz/apae/blob/master/2-Requisitos/2.2-Lista_de_Requisitos/requisitos-imagens/funcionais/Gerenciar%20triagem%20de%20assistente%20social/Gerenciar%20triagem.png</w:t>
+        </w:r>
+      </w:hyperlink>
+    </w:p>
+    <w:p>
+      <w:pPr>
+        <w:pStyle w:val="ListParagraph"/>
+        <w:ind w:left="2160"/>
+      </w:pPr>
+    </w:p>
+    <w:p>
+      <w:pPr>
+        <w:ind w:left="720" w:firstLine="720"/>
+      </w:pPr>
+    </w:p>
+    <w:p/>
     <w:p>
       <w:pPr>
         <w:pStyle w:val="ListParagraph"/>
@@ -498,85 +931,38 @@
         </w:numPr>
       </w:pPr>
       <w:r>
-        <w:t>Requisitos Funcionais</w:t>
-      </w:r>
-    </w:p>
-    <w:p>
-      <w:pPr>
-        <w:ind w:left="720" w:firstLine="720"/>
-      </w:pPr>
-      <w:r>
-        <w:t>Nível Agregador - 100%;</w:t>
-      </w:r>
-    </w:p>
-    <w:p>
-      <w:pPr>
-        <w:ind w:left="1440"/>
-      </w:pPr>
-      <w:r>
-        <w:t>Todos os requisitos</w:t>
-      </w:r>
-      <w:r>
-        <w:t xml:space="preserve">: </w:t>
-      </w:r>
-      <w:hyperlink r:id="rId14" w:history="1">
+        <w:t>Requisitos Não-funcionais</w:t>
+      </w:r>
+    </w:p>
+    <w:p>
+      <w:pPr>
+        <w:ind w:left="720"/>
+      </w:pPr>
+      <w:r>
+        <w:t xml:space="preserve">Link: </w:t>
+      </w:r>
+      <w:hyperlink r:id="rId20" w:history="1">
         <w:r>
           <w:rPr>
             <w:rStyle w:val="Hyperlink"/>
           </w:rPr>
-          <w:t>https://github.com/digossmi/GerWEB/tree/master/2-Requisitos/1.2-Lista_de_Requisitos/Requisitos%20Funcionais/Todos%20Requisitos%20Funcionais</w:t>
+          <w:t>https://github.com/LucasBoz/apae/blob/master/2-Requisitos/2.2-Lista_de_Requisitos/requisitos-imagens/n%C3%A3o%20funcionais/n%C3%A3o%20funcionais.png</w:t>
         </w:r>
       </w:hyperlink>
     </w:p>
     <w:p>
       <w:pPr>
-        <w:ind w:left="1440"/>
+        <w:ind w:left="720"/>
       </w:pPr>
     </w:p>
     <w:p>
       <w:pPr>
         <w:ind w:left="720" w:firstLine="720"/>
-      </w:pPr>
-      <w:r>
-        <w:t>Nível de Usuário - 25%;</w:t>
-      </w:r>
-    </w:p>
-    <w:p>
-      <w:pPr>
-        <w:ind w:left="720" w:firstLine="720"/>
-      </w:pPr>
-      <w:r>
-        <w:t>Nível de Sub Função - 25%</w:t>
-      </w:r>
-      <w:r>
-        <w:t>;</w:t>
-      </w:r>
-    </w:p>
-    <w:p>
-      <w:pPr>
-        <w:ind w:left="1440"/>
-      </w:pPr>
-      <w:r>
-        <w:t>Detalhados Link:</w:t>
-      </w:r>
-      <w:r>
-        <w:t xml:space="preserve"> </w:t>
-      </w:r>
-      <w:hyperlink r:id="rId15" w:history="1">
-        <w:r>
-          <w:rPr>
-            <w:rStyle w:val="Hyperlink"/>
-          </w:rPr>
-          <w:t>https://github.com/digossmi/GerWEB/tree/master/2-Requisitos/1.2-Lista_de_Requisitos/Requisitos%20Funcionais/25%25%20Detalhado</w:t>
-        </w:r>
-      </w:hyperlink>
-    </w:p>
-    <w:p>
-      <w:pPr>
-        <w:ind w:left="720" w:firstLine="720"/>
-      </w:pPr>
-    </w:p>
-    <w:p/>
+        <w:rPr>
+          <w:b/>
+        </w:rPr>
+      </w:pPr>
+    </w:p>
     <w:p>
       <w:pPr>
         <w:pStyle w:val="ListParagraph"/>
@@ -586,7 +972,7 @@
         </w:numPr>
       </w:pPr>
       <w:r>
-        <w:t>Requisitos Não-funcionais - 100%;</w:t>
+        <w:t>Requisitos de Transição</w:t>
       </w:r>
     </w:p>
     <w:p>
@@ -596,298 +982,165 @@
       <w:r>
         <w:t xml:space="preserve">Link: </w:t>
       </w:r>
-      <w:hyperlink r:id="rId16" w:history="1">
+      <w:hyperlink r:id="rId21" w:history="1">
         <w:r>
           <w:rPr>
             <w:rStyle w:val="Hyperlink"/>
           </w:rPr>
-          <w:t>https://github.com/digossmi/GerWEB/blob/master/2-Requisitos/1.2-Lista_de_Requisitos/Requisitos%20N%C3%A3o%20Funcionais/Requisitos%20N%C3%A3o%20Funcionais.png</w:t>
-        </w:r>
-      </w:hyperlink>
-    </w:p>
-    <w:p>
-      <w:pPr>
-        <w:ind w:left="720" w:firstLine="720"/>
-        <w:rPr>
-          <w:b/>
-        </w:rPr>
-      </w:pPr>
-    </w:p>
-    <w:p>
-      <w:pPr>
-        <w:ind w:firstLine="720"/>
-      </w:pPr>
-      <w:r>
-        <w:t>Requisitos Inversos - 100%; </w:t>
-      </w:r>
-    </w:p>
-    <w:p>
-      <w:pPr>
-        <w:ind w:left="720"/>
-      </w:pPr>
-      <w:hyperlink r:id="rId17" w:history="1">
-        <w:r>
-          <w:rPr>
-            <w:rStyle w:val="Hyperlink"/>
-          </w:rPr>
-          <w:t>https://github.com/digossmi/GerWEB/blob/master/2-Requisitos/1.2-Lista_de_Requisitos/Requisitos%20Inversos/Nota%20Fiscal.png</w:t>
-        </w:r>
-      </w:hyperlink>
-    </w:p>
-    <w:p>
-      <w:pPr>
-        <w:ind w:firstLine="720"/>
-      </w:pPr>
-    </w:p>
-    <w:p>
-      <w:pPr>
-        <w:ind w:firstLine="720"/>
-      </w:pPr>
-      <w:r>
-        <w:t>Requisitos de Transição - 100%;</w:t>
-      </w:r>
-    </w:p>
-    <w:p>
-      <w:pPr>
-        <w:ind w:firstLine="720"/>
-      </w:pPr>
-      <w:r>
-        <w:t>Opcional</w:t>
-      </w:r>
-    </w:p>
-    <w:p>
-      <w:pPr>
-        <w:ind w:left="720" w:firstLine="720"/>
-      </w:pPr>
-    </w:p>
-    <w:p>
-      <w:pPr>
-        <w:pStyle w:val="ListParagraph"/>
-        <w:numPr>
-          <w:ilvl w:val="0"/>
-          <w:numId w:val="3"/>
-        </w:numPr>
-      </w:pPr>
-      <w:r>
-        <w:t>Protótipos de tela funcionais - 25%;</w:t>
-      </w:r>
-    </w:p>
-    <w:p>
-      <w:pPr>
-        <w:ind w:left="720"/>
-      </w:pPr>
-      <w:r>
-        <w:t xml:space="preserve">Link: </w:t>
-      </w:r>
-      <w:hyperlink r:id="rId18" w:history="1">
-        <w:r>
-          <w:rPr>
-            <w:rStyle w:val="Hyperlink"/>
-          </w:rPr>
-          <w:t>https://github.com/digossmi/GerWEB/blob/master/2-Requisitos/1.3-Prototipos_de_Tela/GerWEB.pdf</w:t>
-        </w:r>
-      </w:hyperlink>
-    </w:p>
-    <w:p>
-      <w:pPr>
-        <w:ind w:left="720" w:firstLine="720"/>
-      </w:pPr>
-    </w:p>
-    <w:p>
-      <w:pPr>
-        <w:pStyle w:val="ListParagraph"/>
-        <w:numPr>
-          <w:ilvl w:val="0"/>
-          <w:numId w:val="3"/>
-        </w:numPr>
-        <w:rPr>
-          <w:rStyle w:val="Hyperlink"/>
-          <w:color w:val="000000"/>
-          <w:u w:val="none"/>
-        </w:rPr>
-      </w:pPr>
-      <w:r>
-        <w:t>Termo de Aceite de congelamento de</w:t>
-      </w:r>
-      <w:r>
-        <w:t xml:space="preserve"> requisitos e protótipos - 25%;</w:t>
-      </w:r>
-      <w:r>
-        <w:br/>
-      </w:r>
-      <w:r>
-        <w:t>Link:</w:t>
-      </w:r>
-      <w:r>
-        <w:t xml:space="preserve"> </w:t>
-      </w:r>
-      <w:hyperlink r:id="rId19" w:history="1">
-        <w:r>
-          <w:rPr>
-            <w:rStyle w:val="Hyperlink"/>
-          </w:rPr>
-          <w:t>https://github.com/digossmi/GerWEB/blob/master/1-</w:t>
+          <w:t>https://github.com/LucasBoz/apae/blob/master/2-Requisitos/2.2-Lista_de_Requisitos/re</w:t>
         </w:r>
         <w:r>
           <w:rPr>
             <w:rStyle w:val="Hyperlink"/>
           </w:rPr>
-          <w:lastRenderedPageBreak/>
-          <w:t>Modelagem_de_Negocios/1.1-Documentos_Auxiliares/Termo%20de%20Aceite%20e%20Congelamento.pdf</w:t>
+          <w:t>q</w:t>
         </w:r>
-      </w:hyperlink>
-    </w:p>
-    <w:p>
-      <w:pPr>
-        <w:pStyle w:val="ListParagraph"/>
-        <w:numPr>
-          <w:ilvl w:val="0"/>
-          <w:numId w:val="3"/>
-        </w:numPr>
-      </w:pPr>
-      <w:r>
-        <w:rPr>
-          <w:rStyle w:val="Hyperlink"/>
-        </w:rPr>
-        <w:br w:type="column"/>
-      </w:r>
-      <w:r>
-        <w:lastRenderedPageBreak/>
-        <w:t>Diagramas de caso de uso - 25%;</w:t>
-      </w:r>
-    </w:p>
-    <w:p>
-      <w:pPr>
-        <w:ind w:left="720"/>
-      </w:pPr>
-      <w:r>
-        <w:t xml:space="preserve">Link: </w:t>
-      </w:r>
-      <w:hyperlink r:id="rId20" w:history="1">
         <w:r>
           <w:rPr>
             <w:rStyle w:val="Hyperlink"/>
           </w:rPr>
-          <w:t>https://github.com/digossmi/GerWEB/blob/master/3-Analise_e_Design/3.1-Diagramas_de_Caso_de_Uso/Casos%20de%20Uso.pdf</w:t>
+          <w:t>uisitos-imagens/transi%C3%A7%C3%A3o/transi%C3%A7%C3%A3o.png</w:t>
         </w:r>
       </w:hyperlink>
     </w:p>
-    <w:p/>
+    <w:p>
+      <w:pPr>
+        <w:pStyle w:val="ListParagraph"/>
+        <w:ind w:left="1080"/>
+      </w:pPr>
+    </w:p>
+    <w:p>
+      <w:pPr>
+        <w:pStyle w:val="ListParagraph"/>
+        <w:ind w:left="1080"/>
+      </w:pPr>
+    </w:p>
+    <w:p>
+      <w:pPr>
+        <w:pStyle w:val="ListParagraph"/>
+        <w:ind w:left="1080"/>
+      </w:pPr>
+    </w:p>
     <w:p>
       <w:pPr>
         <w:pStyle w:val="ListParagraph"/>
         <w:numPr>
           <w:ilvl w:val="0"/>
-          <w:numId w:val="3"/>
+          <w:numId w:val="6"/>
         </w:numPr>
-      </w:pPr>
-      <w:r>
-        <w:t>Modelo Entidade-Relacionamen</w:t>
-      </w:r>
-      <w:r>
-        <w:t>to nível Lógico de Dados - 25%;</w:t>
-      </w:r>
-    </w:p>
-    <w:p>
-      <w:pPr>
-        <w:ind w:left="720"/>
+        <w:rPr>
+          <w:b/>
+        </w:rPr>
+      </w:pPr>
+      <w:r>
+        <w:rPr>
+          <w:b/>
+        </w:rPr>
+        <w:t>Protótipos de tela funcionais;</w:t>
+      </w:r>
+    </w:p>
+    <w:p>
+      <w:pPr>
+        <w:ind w:left="360"/>
       </w:pPr>
       <w:r>
         <w:t xml:space="preserve">Link: </w:t>
-      </w:r>
-      <w:hyperlink r:id="rId21" w:history="1">
-        <w:r>
-          <w:rPr>
-            <w:rStyle w:val="Hyperlink"/>
-          </w:rPr>
-          <w:t>https://github.com/digossmi/GerWEB/blob/master/3-Analise_e_Design/3.4-Diagrama_de_Classes_de_Entidades/ER.pdf</w:t>
-        </w:r>
-      </w:hyperlink>
-    </w:p>
-    <w:p>
-      <w:pPr>
-        <w:ind w:left="720" w:firstLine="720"/>
-      </w:pPr>
-    </w:p>
-    <w:p>
-      <w:pPr>
-        <w:pStyle w:val="ListParagraph"/>
-        <w:numPr>
-          <w:ilvl w:val="0"/>
-          <w:numId w:val="3"/>
-        </w:numPr>
-      </w:pPr>
-      <w:r>
-        <w:t>Planilha de contagem de P</w:t>
-      </w:r>
-      <w:r>
-        <w:t>ontos de Função (APF) - 100%;</w:t>
-      </w:r>
-    </w:p>
-    <w:p>
-      <w:pPr>
-        <w:ind w:left="720"/>
-      </w:pPr>
-      <w:r>
-        <w:t>Link:</w:t>
-      </w:r>
-      <w:r>
-        <w:t xml:space="preserve"> </w:t>
       </w:r>
       <w:hyperlink r:id="rId22" w:history="1">
         <w:r>
           <w:rPr>
             <w:rStyle w:val="Hyperlink"/>
           </w:rPr>
-          <w:t>https://github.com/digossmi/GerWEB/blob/master/2-Requisitos/1.5-Planilha_de_Contagem/Planilha%20de%20Contagem%20em%20APF.xlsx</w:t>
+          <w:t>https://github.com/LucasBoz/apae/blob/master/2-Requisitos/2.3-Prototipos_de_Tela/Sistema%20APAE.pdf</w:t>
         </w:r>
       </w:hyperlink>
     </w:p>
-    <w:p>
-      <w:pPr>
-        <w:ind w:left="720" w:firstLine="720"/>
-      </w:pPr>
-    </w:p>
+    <w:p/>
     <w:p>
       <w:pPr>
         <w:pStyle w:val="ListParagraph"/>
         <w:numPr>
           <w:ilvl w:val="0"/>
-          <w:numId w:val="3"/>
+          <w:numId w:val="6"/>
         </w:numPr>
-      </w:pPr>
-      <w:r>
-        <w:t>Atas de Reunião - 100%;</w:t>
-      </w:r>
-      <w:r>
-        <w:br/>
-      </w:r>
-      <w:r>
-        <w:t>Link Reunião 1:</w:t>
-      </w:r>
-      <w:r>
-        <w:t xml:space="preserve"> </w:t>
+        <w:rPr>
+          <w:b/>
+        </w:rPr>
+      </w:pPr>
+      <w:r>
+        <w:rPr>
+          <w:b/>
+        </w:rPr>
+        <w:t>Diagrama de casos de uso</w:t>
+      </w:r>
+      <w:r>
+        <w:rPr>
+          <w:b/>
+        </w:rPr>
+        <w:t>;</w:t>
+      </w:r>
+    </w:p>
+    <w:p>
+      <w:pPr>
+        <w:ind w:left="360"/>
+        <w:rPr>
+          <w:b/>
+        </w:rPr>
+      </w:pPr>
+      <w:r>
+        <w:t xml:space="preserve">Link: </w:t>
       </w:r>
       <w:hyperlink r:id="rId23" w:history="1">
         <w:r>
           <w:rPr>
             <w:rStyle w:val="Hyperlink"/>
           </w:rPr>
-          <w:t>https://github.com/digossmi/GerWEB/blob/master/7-Gerenciamento_de_Projeto/7.2-Ata_de_Reuniao/Ata%20de%201%C2%AA%20Reuni%C3%A3o.pdf</w:t>
+          <w:t>https://github.com/LucasBoz/apae/blob/master/3-Analise_e_Design/3.1-Diagramas_de_Caso_de_Uso/Cassos%20de%20uso.pdf</w:t>
         </w:r>
       </w:hyperlink>
     </w:p>
     <w:p>
       <w:pPr>
-        <w:ind w:left="720" w:firstLine="720"/>
-      </w:pPr>
-    </w:p>
-    <w:p>
-      <w:pPr>
         <w:ind w:left="720"/>
       </w:pPr>
-      <w:r>
-        <w:t>Link Reunião 2:</w:t>
+    </w:p>
+    <w:p/>
+    <w:p>
+      <w:pPr>
+        <w:pStyle w:val="ListParagraph"/>
+        <w:numPr>
+          <w:ilvl w:val="0"/>
+          <w:numId w:val="6"/>
+        </w:numPr>
+        <w:rPr>
+          <w:b/>
+        </w:rPr>
+      </w:pPr>
+      <w:r>
+        <w:rPr>
+          <w:b/>
+        </w:rPr>
+        <w:t>Modelo Entidade-Relacionamen</w:t>
+      </w:r>
+      <w:r>
+        <w:rPr>
+          <w:b/>
+        </w:rPr>
+        <w:t>to nível Lógico de Dados;</w:t>
+      </w:r>
+    </w:p>
+    <w:p>
+      <w:pPr>
+        <w:ind w:left="360"/>
+      </w:pPr>
+      <w:r>
+        <w:t>Link</w:t>
+      </w:r>
+      <w:r>
+        <w:t xml:space="preserve"> 1 PDF </w:t>
+      </w:r>
+      <w:r>
+        <w:t>:</w:t>
       </w:r>
       <w:r>
         <w:t xml:space="preserve"> </w:t>
@@ -897,34 +1150,208 @@
           <w:rPr>
             <w:rStyle w:val="Hyperlink"/>
           </w:rPr>
-          <w:t>https://github.com/digossmi/GerWEB/blob/master/7-Gerenciamento_de_Projeto/7.2-Ata_de_Reuniao/Ata%20de%202%C2%AA%20Reuni%C3%A3o.pdf</w:t>
+          <w:t>https://github.com/LucasBoz/apae/blob/master/3-Analise_e_Design/3.3-Diagrama_de_Entidade_Relacionamento/entidade%20relacionamento.pdf</w:t>
         </w:r>
       </w:hyperlink>
     </w:p>
     <w:p>
       <w:pPr>
-        <w:ind w:left="720" w:firstLine="720"/>
-      </w:pPr>
-    </w:p>
-    <w:p>
-      <w:pPr>
         <w:ind w:left="720"/>
       </w:pPr>
-      <w:r>
-        <w:t>Link Reunião 3:</w:t>
-      </w:r>
-      <w:r>
-        <w:t xml:space="preserve"> </w:t>
+    </w:p>
+    <w:p>
+      <w:pPr>
+        <w:ind w:left="360"/>
+      </w:pPr>
+      <w:r>
+        <w:t xml:space="preserve">Link 2 PNG: </w:t>
       </w:r>
       <w:hyperlink r:id="rId25" w:history="1">
         <w:r>
           <w:rPr>
             <w:rStyle w:val="Hyperlink"/>
           </w:rPr>
-          <w:t>https://github.com/digossmi/GerWEB/blob/master/7-Gerenciamento_de_Projeto/7.2-Ata_de_Reuniao/Ata%20de%203%C2%AA%20Reuni%C3%A3o.pdf</w:t>
+          <w:t>https://github.com/LucasBoz/apae/blob/master/3-Analise_e_Design/3.3-Diagrama_de_Entidade_Relacionamento/entidade%20relacionamento.png</w:t>
         </w:r>
       </w:hyperlink>
     </w:p>
+    <w:p>
+      <w:pPr>
+        <w:ind w:left="720"/>
+      </w:pPr>
+    </w:p>
+    <w:p>
+      <w:pPr>
+        <w:ind w:left="720"/>
+      </w:pPr>
+    </w:p>
+    <w:p>
+      <w:pPr>
+        <w:pStyle w:val="ListParagraph"/>
+        <w:numPr>
+          <w:ilvl w:val="0"/>
+          <w:numId w:val="6"/>
+        </w:numPr>
+        <w:rPr>
+          <w:b/>
+        </w:rPr>
+      </w:pPr>
+      <w:r>
+        <w:rPr>
+          <w:b/>
+        </w:rPr>
+        <w:t>Planilha de contagem de Pontos de Função (APF);</w:t>
+      </w:r>
+    </w:p>
+    <w:p>
+      <w:pPr>
+        <w:ind w:left="360"/>
+      </w:pPr>
+      <w:r>
+        <w:t xml:space="preserve">Link: </w:t>
+      </w:r>
+      <w:hyperlink r:id="rId26" w:history="1">
+        <w:r>
+          <w:rPr>
+            <w:rStyle w:val="Hyperlink"/>
+          </w:rPr>
+          <w:t>https://github.com/LucasBoz/apae/blob/master/2-Requisitos/2.5-Planilha_de_Contagem/Planilha%20de%20Contagem.pdf</w:t>
+        </w:r>
+      </w:hyperlink>
+    </w:p>
+    <w:p>
+      <w:pPr>
+        <w:ind w:left="1080"/>
+      </w:pPr>
+    </w:p>
+    <w:p>
+      <w:pPr>
+        <w:ind w:left="720"/>
+      </w:pPr>
+    </w:p>
+    <w:p>
+      <w:pPr>
+        <w:ind w:left="720"/>
+      </w:pPr>
+    </w:p>
+    <w:p>
+      <w:pPr>
+        <w:ind w:left="720"/>
+      </w:pPr>
+    </w:p>
+    <w:p>
+      <w:pPr>
+        <w:ind w:left="720"/>
+      </w:pPr>
+    </w:p>
+    <w:p>
+      <w:pPr>
+        <w:ind w:left="720" w:firstLine="720"/>
+      </w:pPr>
+    </w:p>
+    <w:p>
+      <w:pPr>
+        <w:pStyle w:val="ListParagraph"/>
+        <w:numPr>
+          <w:ilvl w:val="0"/>
+          <w:numId w:val="6"/>
+        </w:numPr>
+        <w:rPr>
+          <w:b/>
+        </w:rPr>
+      </w:pPr>
+      <w:r>
+        <w:rPr>
+          <w:b/>
+        </w:rPr>
+        <w:lastRenderedPageBreak/>
+        <w:t>Atas de Reunião - 100%;</w:t>
+      </w:r>
+      <w:bookmarkStart w:id="0" w:name="_GoBack"/>
+      <w:bookmarkEnd w:id="0"/>
+    </w:p>
+    <w:p>
+      <w:pPr>
+        <w:ind w:left="360"/>
+      </w:pPr>
+      <w:r>
+        <w:t>Link Reunião 1:</w:t>
+      </w:r>
+      <w:r>
+        <w:t xml:space="preserve"> </w:t>
+      </w:r>
+      <w:hyperlink r:id="rId27" w:history="1">
+        <w:r>
+          <w:rPr>
+            <w:rStyle w:val="Hyperlink"/>
+          </w:rPr>
+          <w:t>https://github.com/LucasBoz/apae/blob/master/7-Gerenciamento_de_Projeto/7.2-Ata_de_Reuniao/Ata%20de%201%C2%AA%20Reuni%C3%A3o.pdf</w:t>
+        </w:r>
+      </w:hyperlink>
+    </w:p>
+    <w:p>
+      <w:pPr>
+        <w:pStyle w:val="ListParagraph"/>
+      </w:pPr>
+    </w:p>
+    <w:p>
+      <w:pPr>
+        <w:ind w:left="360" w:firstLine="720"/>
+      </w:pPr>
+    </w:p>
+    <w:p>
+      <w:pPr>
+        <w:ind w:left="360"/>
+      </w:pPr>
+      <w:r>
+        <w:t>Link Reunião 2:</w:t>
+      </w:r>
+      <w:r>
+        <w:t xml:space="preserve"> </w:t>
+      </w:r>
+      <w:hyperlink r:id="rId28" w:history="1">
+        <w:r>
+          <w:rPr>
+            <w:rStyle w:val="Hyperlink"/>
+          </w:rPr>
+          <w:t>https://github.com/LucasBoz/apae/blob/master/7-Gerenciamento_de_Projeto/7.2-Ata_de_Reuniao/Ata%20de%202%C2%AA%20Reuni%C3%A3o.pdf</w:t>
+        </w:r>
+      </w:hyperlink>
+    </w:p>
+    <w:p>
+      <w:pPr>
+        <w:ind w:left="360"/>
+      </w:pPr>
+    </w:p>
+    <w:p>
+      <w:pPr>
+        <w:ind w:left="360" w:firstLine="720"/>
+      </w:pPr>
+    </w:p>
+    <w:p>
+      <w:pPr>
+        <w:ind w:left="360"/>
+      </w:pPr>
+      <w:r>
+        <w:t>Link Reunião 3:</w:t>
+      </w:r>
+      <w:r>
+        <w:t xml:space="preserve"> </w:t>
+      </w:r>
+      <w:hyperlink r:id="rId29" w:history="1">
+        <w:r>
+          <w:rPr>
+            <w:rStyle w:val="Hyperlink"/>
+          </w:rPr>
+          <w:t>https://github.com/LucasBoz/apae/blob/master/7-Gerenciamento_de_Projeto/7.2-Ata_de_Reuniao/Ata%20de%203%C2%AA%20Reuni%C3%A3o.pdf</w:t>
+        </w:r>
+      </w:hyperlink>
+    </w:p>
+    <w:p>
+      <w:pPr>
+        <w:ind w:left="720"/>
+      </w:pPr>
+    </w:p>
     <w:p/>
     <w:p>
       <w:pPr>
@@ -933,8 +1360,8 @@
       </w:pPr>
     </w:p>
     <w:sectPr>
-      <w:headerReference w:type="default" r:id="rId26"/>
-      <w:footerReference w:type="default" r:id="rId27"/>
+      <w:headerReference w:type="default" r:id="rId30"/>
+      <w:footerReference w:type="default" r:id="rId31"/>
       <w:pgSz w:w="11906" w:h="16838"/>
       <w:pgMar w:top="1440" w:right="1440" w:bottom="1440" w:left="1440" w:header="720" w:footer="720" w:gutter="0"/>
       <w:pgNumType w:start="1"/>
@@ -1196,64 +1623,7 @@
         <w:lang w:val="en-US" w:eastAsia="en-US"/>
       </w:rPr>
       <w:drawing>
-        <wp:anchor distT="114300" distB="114300" distL="114300" distR="114300" simplePos="0" relativeHeight="251657216" behindDoc="0" locked="0" layoutInCell="0" hidden="0" allowOverlap="0" wp14:anchorId="62DC9B59" wp14:editId="4440944E">
-          <wp:simplePos x="0" y="0"/>
-          <wp:positionH relativeFrom="margin">
-            <wp:posOffset>5290185</wp:posOffset>
-          </wp:positionH>
-          <wp:positionV relativeFrom="paragraph">
-            <wp:posOffset>-323850</wp:posOffset>
-          </wp:positionV>
-          <wp:extent cx="834225" cy="785345"/>
-          <wp:effectExtent l="0" t="0" r="4445" b="0"/>
-          <wp:wrapSquare wrapText="bothSides" distT="114300" distB="114300" distL="114300" distR="114300"/>
-          <wp:docPr id="1" name="image04.png"/>
-          <wp:cNvGraphicFramePr/>
-          <a:graphic xmlns:a="http://schemas.openxmlformats.org/drawingml/2006/main">
-            <a:graphicData uri="http://schemas.openxmlformats.org/drawingml/2006/picture">
-              <pic:pic xmlns:pic="http://schemas.openxmlformats.org/drawingml/2006/picture">
-                <pic:nvPicPr>
-                  <pic:cNvPr id="0" name="image04.png"/>
-                  <pic:cNvPicPr preferRelativeResize="0"/>
-                </pic:nvPicPr>
-                <pic:blipFill>
-                  <a:blip r:embed="rId1">
-                    <a:extLst>
-                      <a:ext uri="{28A0092B-C50C-407E-A947-70E740481C1C}">
-                        <a14:useLocalDpi xmlns:a14="http://schemas.microsoft.com/office/drawing/2010/main" val="0"/>
-                      </a:ext>
-                    </a:extLst>
-                  </a:blip>
-                  <a:stretch>
-                    <a:fillRect/>
-                  </a:stretch>
-                </pic:blipFill>
-                <pic:spPr>
-                  <a:xfrm>
-                    <a:off x="0" y="0"/>
-                    <a:ext cx="834225" cy="785345"/>
-                  </a:xfrm>
-                  <a:prstGeom prst="rect">
-                    <a:avLst/>
-                  </a:prstGeom>
-                  <a:ln/>
-                </pic:spPr>
-              </pic:pic>
-            </a:graphicData>
-          </a:graphic>
-          <wp14:sizeRelH relativeFrom="margin">
-            <wp14:pctWidth>0</wp14:pctWidth>
-          </wp14:sizeRelH>
-        </wp:anchor>
-      </w:drawing>
-    </w:r>
-    <w:r>
-      <w:rPr>
-        <w:noProof/>
-        <w:lang w:val="en-US" w:eastAsia="en-US"/>
-      </w:rPr>
-      <w:drawing>
-        <wp:anchor distT="114300" distB="114300" distL="114300" distR="114300" simplePos="0" relativeHeight="251669504" behindDoc="0" locked="0" layoutInCell="0" hidden="0" allowOverlap="0" wp14:anchorId="7C863F30" wp14:editId="4532FFE2">
+        <wp:anchor distT="114300" distB="114300" distL="114300" distR="114300" simplePos="0" relativeHeight="251669504" behindDoc="0" locked="0" layoutInCell="0" hidden="0" allowOverlap="0" wp14:anchorId="7C863F30" wp14:editId="06CDB55D">
           <wp:simplePos x="0" y="0"/>
           <wp:positionH relativeFrom="margin">
             <wp:posOffset>-437515</wp:posOffset>
@@ -1274,7 +1644,7 @@
                   <pic:cNvPicPr preferRelativeResize="0"/>
                 </pic:nvPicPr>
                 <pic:blipFill>
-                  <a:blip r:embed="rId2"/>
+                  <a:blip r:embed="rId1"/>
                   <a:srcRect/>
                   <a:stretch>
                     <a:fillRect/>
@@ -1451,19 +1821,19 @@
       <w:lvlText w:val=""/>
       <w:lvlJc w:val="left"/>
       <w:pPr>
-        <w:ind w:left="720" w:hanging="360"/>
+        <w:ind w:left="1080" w:hanging="360"/>
       </w:pPr>
       <w:rPr>
         <w:rFonts w:ascii="Symbol" w:hAnsi="Symbol" w:hint="default"/>
       </w:rPr>
     </w:lvl>
-    <w:lvl w:ilvl="1" w:tplc="04160003" w:tentative="1">
+    <w:lvl w:ilvl="1" w:tplc="04160003">
       <w:start w:val="1"/>
       <w:numFmt w:val="bullet"/>
       <w:lvlText w:val="o"/>
       <w:lvlJc w:val="left"/>
       <w:pPr>
-        <w:ind w:left="1440" w:hanging="360"/>
+        <w:ind w:left="1800" w:hanging="360"/>
       </w:pPr>
       <w:rPr>
         <w:rFonts w:ascii="Courier New" w:hAnsi="Courier New" w:cs="Courier New" w:hint="default"/>
@@ -1475,7 +1845,7 @@
       <w:lvlText w:val=""/>
       <w:lvlJc w:val="left"/>
       <w:pPr>
-        <w:ind w:left="2160" w:hanging="360"/>
+        <w:ind w:left="2520" w:hanging="360"/>
       </w:pPr>
       <w:rPr>
         <w:rFonts w:ascii="Wingdings" w:hAnsi="Wingdings" w:hint="default"/>
@@ -1487,7 +1857,7 @@
       <w:lvlText w:val=""/>
       <w:lvlJc w:val="left"/>
       <w:pPr>
-        <w:ind w:left="2880" w:hanging="360"/>
+        <w:ind w:left="3240" w:hanging="360"/>
       </w:pPr>
       <w:rPr>
         <w:rFonts w:ascii="Symbol" w:hAnsi="Symbol" w:hint="default"/>
@@ -1499,7 +1869,7 @@
       <w:lvlText w:val="o"/>
       <w:lvlJc w:val="left"/>
       <w:pPr>
-        <w:ind w:left="3600" w:hanging="360"/>
+        <w:ind w:left="3960" w:hanging="360"/>
       </w:pPr>
       <w:rPr>
         <w:rFonts w:ascii="Courier New" w:hAnsi="Courier New" w:cs="Courier New" w:hint="default"/>
@@ -1511,7 +1881,7 @@
       <w:lvlText w:val=""/>
       <w:lvlJc w:val="left"/>
       <w:pPr>
-        <w:ind w:left="4320" w:hanging="360"/>
+        <w:ind w:left="4680" w:hanging="360"/>
       </w:pPr>
       <w:rPr>
         <w:rFonts w:ascii="Wingdings" w:hAnsi="Wingdings" w:hint="default"/>
@@ -1523,7 +1893,7 @@
       <w:lvlText w:val=""/>
       <w:lvlJc w:val="left"/>
       <w:pPr>
-        <w:ind w:left="5040" w:hanging="360"/>
+        <w:ind w:left="5400" w:hanging="360"/>
       </w:pPr>
       <w:rPr>
         <w:rFonts w:ascii="Symbol" w:hAnsi="Symbol" w:hint="default"/>
@@ -1535,7 +1905,7 @@
       <w:lvlText w:val="o"/>
       <w:lvlJc w:val="left"/>
       <w:pPr>
-        <w:ind w:left="5760" w:hanging="360"/>
+        <w:ind w:left="6120" w:hanging="360"/>
       </w:pPr>
       <w:rPr>
         <w:rFonts w:ascii="Courier New" w:hAnsi="Courier New" w:cs="Courier New" w:hint="default"/>
@@ -1547,7 +1917,7 @@
       <w:lvlText w:val=""/>
       <w:lvlJc w:val="left"/>
       <w:pPr>
-        <w:ind w:left="6480" w:hanging="360"/>
+        <w:ind w:left="6840" w:hanging="360"/>
       </w:pPr>
       <w:rPr>
         <w:rFonts w:ascii="Wingdings" w:hAnsi="Wingdings" w:hint="default"/>
@@ -1670,8 +2040,8 @@
   <w:abstractNum w:abstractNumId="3" w15:restartNumberingAfterBreak="0">
     <w:nsid w:val="3BE74719"/>
     <w:multiLevelType w:val="hybridMultilevel"/>
-    <w:tmpl w:val="ED2C4C92"/>
-    <w:lvl w:ilvl="0" w:tplc="04160001">
+    <w:tmpl w:val="8D2086F0"/>
+    <w:lvl w:ilvl="0" w:tplc="04090001">
       <w:start w:val="1"/>
       <w:numFmt w:val="bullet"/>
       <w:lvlText w:val=""/>
@@ -1683,7 +2053,7 @@
         <w:rFonts w:ascii="Symbol" w:hAnsi="Symbol" w:hint="default"/>
       </w:rPr>
     </w:lvl>
-    <w:lvl w:ilvl="1" w:tplc="04160003" w:tentative="1">
+    <w:lvl w:ilvl="1" w:tplc="04160003">
       <w:start w:val="1"/>
       <w:numFmt w:val="bullet"/>
       <w:lvlText w:val="o"/>
@@ -1781,6 +2151,119 @@
     </w:lvl>
   </w:abstractNum>
   <w:abstractNum w:abstractNumId="4" w15:restartNumberingAfterBreak="0">
+    <w:nsid w:val="402B6C81"/>
+    <w:multiLevelType w:val="hybridMultilevel"/>
+    <w:tmpl w:val="F23EBB1C"/>
+    <w:lvl w:ilvl="0" w:tplc="04090001">
+      <w:start w:val="1"/>
+      <w:numFmt w:val="bullet"/>
+      <w:lvlText w:val=""/>
+      <w:lvlJc w:val="left"/>
+      <w:pPr>
+        <w:ind w:left="2160" w:hanging="360"/>
+      </w:pPr>
+      <w:rPr>
+        <w:rFonts w:ascii="Symbol" w:hAnsi="Symbol" w:hint="default"/>
+      </w:rPr>
+    </w:lvl>
+    <w:lvl w:ilvl="1" w:tplc="04090003" w:tentative="1">
+      <w:start w:val="1"/>
+      <w:numFmt w:val="bullet"/>
+      <w:lvlText w:val="o"/>
+      <w:lvlJc w:val="left"/>
+      <w:pPr>
+        <w:ind w:left="2880" w:hanging="360"/>
+      </w:pPr>
+      <w:rPr>
+        <w:rFonts w:ascii="Courier New" w:hAnsi="Courier New" w:cs="Courier New" w:hint="default"/>
+      </w:rPr>
+    </w:lvl>
+    <w:lvl w:ilvl="2" w:tplc="04090005" w:tentative="1">
+      <w:start w:val="1"/>
+      <w:numFmt w:val="bullet"/>
+      <w:lvlText w:val=""/>
+      <w:lvlJc w:val="left"/>
+      <w:pPr>
+        <w:ind w:left="3600" w:hanging="360"/>
+      </w:pPr>
+      <w:rPr>
+        <w:rFonts w:ascii="Wingdings" w:hAnsi="Wingdings" w:hint="default"/>
+      </w:rPr>
+    </w:lvl>
+    <w:lvl w:ilvl="3" w:tplc="04090001" w:tentative="1">
+      <w:start w:val="1"/>
+      <w:numFmt w:val="bullet"/>
+      <w:lvlText w:val=""/>
+      <w:lvlJc w:val="left"/>
+      <w:pPr>
+        <w:ind w:left="4320" w:hanging="360"/>
+      </w:pPr>
+      <w:rPr>
+        <w:rFonts w:ascii="Symbol" w:hAnsi="Symbol" w:hint="default"/>
+      </w:rPr>
+    </w:lvl>
+    <w:lvl w:ilvl="4" w:tplc="04090003" w:tentative="1">
+      <w:start w:val="1"/>
+      <w:numFmt w:val="bullet"/>
+      <w:lvlText w:val="o"/>
+      <w:lvlJc w:val="left"/>
+      <w:pPr>
+        <w:ind w:left="5040" w:hanging="360"/>
+      </w:pPr>
+      <w:rPr>
+        <w:rFonts w:ascii="Courier New" w:hAnsi="Courier New" w:cs="Courier New" w:hint="default"/>
+      </w:rPr>
+    </w:lvl>
+    <w:lvl w:ilvl="5" w:tplc="04090005" w:tentative="1">
+      <w:start w:val="1"/>
+      <w:numFmt w:val="bullet"/>
+      <w:lvlText w:val=""/>
+      <w:lvlJc w:val="left"/>
+      <w:pPr>
+        <w:ind w:left="5760" w:hanging="360"/>
+      </w:pPr>
+      <w:rPr>
+        <w:rFonts w:ascii="Wingdings" w:hAnsi="Wingdings" w:hint="default"/>
+      </w:rPr>
+    </w:lvl>
+    <w:lvl w:ilvl="6" w:tplc="04090001" w:tentative="1">
+      <w:start w:val="1"/>
+      <w:numFmt w:val="bullet"/>
+      <w:lvlText w:val=""/>
+      <w:lvlJc w:val="left"/>
+      <w:pPr>
+        <w:ind w:left="6480" w:hanging="360"/>
+      </w:pPr>
+      <w:rPr>
+        <w:rFonts w:ascii="Symbol" w:hAnsi="Symbol" w:hint="default"/>
+      </w:rPr>
+    </w:lvl>
+    <w:lvl w:ilvl="7" w:tplc="04090003" w:tentative="1">
+      <w:start w:val="1"/>
+      <w:numFmt w:val="bullet"/>
+      <w:lvlText w:val="o"/>
+      <w:lvlJc w:val="left"/>
+      <w:pPr>
+        <w:ind w:left="7200" w:hanging="360"/>
+      </w:pPr>
+      <w:rPr>
+        <w:rFonts w:ascii="Courier New" w:hAnsi="Courier New" w:cs="Courier New" w:hint="default"/>
+      </w:rPr>
+    </w:lvl>
+    <w:lvl w:ilvl="8" w:tplc="04090005" w:tentative="1">
+      <w:start w:val="1"/>
+      <w:numFmt w:val="bullet"/>
+      <w:lvlText w:val=""/>
+      <w:lvlJc w:val="left"/>
+      <w:pPr>
+        <w:ind w:left="7920" w:hanging="360"/>
+      </w:pPr>
+      <w:rPr>
+        <w:rFonts w:ascii="Wingdings" w:hAnsi="Wingdings" w:hint="default"/>
+      </w:rPr>
+    </w:lvl>
+  </w:abstractNum>
+  <w:abstractNum w:abstractNumId="5" w15:restartNumberingAfterBreak="0">
     <w:nsid w:val="4DAC7DAC"/>
     <w:multiLevelType w:val="hybridMultilevel"/>
     <w:tmpl w:val="0C92AA82"/>
@@ -1866,17 +2349,17 @@
       </w:pPr>
     </w:lvl>
   </w:abstractNum>
-  <w:abstractNum w:abstractNumId="5" w15:restartNumberingAfterBreak="0">
+  <w:abstractNum w:abstractNumId="6" w15:restartNumberingAfterBreak="0">
     <w:nsid w:val="5F2A0ACD"/>
     <w:multiLevelType w:val="hybridMultilevel"/>
-    <w:tmpl w:val="086ED7CE"/>
+    <w:tmpl w:val="251E3CBA"/>
     <w:lvl w:ilvl="0" w:tplc="04160001">
       <w:start w:val="1"/>
       <w:numFmt w:val="bullet"/>
       <w:lvlText w:val=""/>
       <w:lvlJc w:val="left"/>
       <w:pPr>
-        <w:ind w:left="720" w:hanging="360"/>
+        <w:ind w:left="1080" w:hanging="360"/>
       </w:pPr>
       <w:rPr>
         <w:rFonts w:ascii="Symbol" w:hAnsi="Symbol" w:hint="default"/>
@@ -1888,7 +2371,7 @@
       <w:lvlText w:val="o"/>
       <w:lvlJc w:val="left"/>
       <w:pPr>
-        <w:ind w:left="1440" w:hanging="360"/>
+        <w:ind w:left="1800" w:hanging="360"/>
       </w:pPr>
       <w:rPr>
         <w:rFonts w:ascii="Courier New" w:hAnsi="Courier New" w:cs="Courier New" w:hint="default"/>
@@ -1900,7 +2383,7 @@
       <w:lvlText w:val=""/>
       <w:lvlJc w:val="left"/>
       <w:pPr>
-        <w:ind w:left="2160" w:hanging="360"/>
+        <w:ind w:left="2520" w:hanging="360"/>
       </w:pPr>
       <w:rPr>
         <w:rFonts w:ascii="Wingdings" w:hAnsi="Wingdings" w:hint="default"/>
@@ -1912,7 +2395,7 @@
       <w:lvlText w:val=""/>
       <w:lvlJc w:val="left"/>
       <w:pPr>
-        <w:ind w:left="2880" w:hanging="360"/>
+        <w:ind w:left="3240" w:hanging="360"/>
       </w:pPr>
       <w:rPr>
         <w:rFonts w:ascii="Symbol" w:hAnsi="Symbol" w:hint="default"/>
@@ -1924,7 +2407,7 @@
       <w:lvlText w:val="o"/>
       <w:lvlJc w:val="left"/>
       <w:pPr>
-        <w:ind w:left="3600" w:hanging="360"/>
+        <w:ind w:left="3960" w:hanging="360"/>
       </w:pPr>
       <w:rPr>
         <w:rFonts w:ascii="Courier New" w:hAnsi="Courier New" w:cs="Courier New" w:hint="default"/>
@@ -1936,7 +2419,7 @@
       <w:lvlText w:val=""/>
       <w:lvlJc w:val="left"/>
       <w:pPr>
-        <w:ind w:left="4320" w:hanging="360"/>
+        <w:ind w:left="4680" w:hanging="360"/>
       </w:pPr>
       <w:rPr>
         <w:rFonts w:ascii="Wingdings" w:hAnsi="Wingdings" w:hint="default"/>
@@ -1948,7 +2431,7 @@
       <w:lvlText w:val=""/>
       <w:lvlJc w:val="left"/>
       <w:pPr>
-        <w:ind w:left="5040" w:hanging="360"/>
+        <w:ind w:left="5400" w:hanging="360"/>
       </w:pPr>
       <w:rPr>
         <w:rFonts w:ascii="Symbol" w:hAnsi="Symbol" w:hint="default"/>
@@ -1960,7 +2443,7 @@
       <w:lvlText w:val="o"/>
       <w:lvlJc w:val="left"/>
       <w:pPr>
-        <w:ind w:left="5760" w:hanging="360"/>
+        <w:ind w:left="6120" w:hanging="360"/>
       </w:pPr>
       <w:rPr>
         <w:rFonts w:ascii="Courier New" w:hAnsi="Courier New" w:cs="Courier New" w:hint="default"/>
@@ -1972,14 +2455,14 @@
       <w:lvlText w:val=""/>
       <w:lvlJc w:val="left"/>
       <w:pPr>
-        <w:ind w:left="6480" w:hanging="360"/>
+        <w:ind w:left="6840" w:hanging="360"/>
       </w:pPr>
       <w:rPr>
         <w:rFonts w:ascii="Wingdings" w:hAnsi="Wingdings" w:hint="default"/>
       </w:rPr>
     </w:lvl>
   </w:abstractNum>
-  <w:abstractNum w:abstractNumId="6" w15:restartNumberingAfterBreak="0">
+  <w:abstractNum w:abstractNumId="7" w15:restartNumberingAfterBreak="0">
     <w:nsid w:val="6005684E"/>
     <w:multiLevelType w:val="hybridMultilevel"/>
     <w:tmpl w:val="A66CF3AE"/>
@@ -2065,7 +2548,7 @@
       </w:pPr>
     </w:lvl>
   </w:abstractNum>
-  <w:abstractNum w:abstractNumId="7" w15:restartNumberingAfterBreak="0">
+  <w:abstractNum w:abstractNumId="8" w15:restartNumberingAfterBreak="0">
     <w:nsid w:val="639100B6"/>
     <w:multiLevelType w:val="multilevel"/>
     <w:tmpl w:val="CDB89358"/>
@@ -2175,6 +2658,119 @@
       </w:pPr>
       <w:rPr>
         <w:u w:val="none"/>
+      </w:rPr>
+    </w:lvl>
+  </w:abstractNum>
+  <w:abstractNum w:abstractNumId="9" w15:restartNumberingAfterBreak="0">
+    <w:nsid w:val="760C7740"/>
+    <w:multiLevelType w:val="hybridMultilevel"/>
+    <w:tmpl w:val="68A27A2E"/>
+    <w:lvl w:ilvl="0" w:tplc="04090001">
+      <w:start w:val="1"/>
+      <w:numFmt w:val="bullet"/>
+      <w:lvlText w:val=""/>
+      <w:lvlJc w:val="left"/>
+      <w:pPr>
+        <w:ind w:left="720" w:hanging="360"/>
+      </w:pPr>
+      <w:rPr>
+        <w:rFonts w:ascii="Symbol" w:hAnsi="Symbol" w:hint="default"/>
+      </w:rPr>
+    </w:lvl>
+    <w:lvl w:ilvl="1" w:tplc="04090003" w:tentative="1">
+      <w:start w:val="1"/>
+      <w:numFmt w:val="bullet"/>
+      <w:lvlText w:val="o"/>
+      <w:lvlJc w:val="left"/>
+      <w:pPr>
+        <w:ind w:left="1440" w:hanging="360"/>
+      </w:pPr>
+      <w:rPr>
+        <w:rFonts w:ascii="Courier New" w:hAnsi="Courier New" w:cs="Courier New" w:hint="default"/>
+      </w:rPr>
+    </w:lvl>
+    <w:lvl w:ilvl="2" w:tplc="04090005" w:tentative="1">
+      <w:start w:val="1"/>
+      <w:numFmt w:val="bullet"/>
+      <w:lvlText w:val=""/>
+      <w:lvlJc w:val="left"/>
+      <w:pPr>
+        <w:ind w:left="2160" w:hanging="360"/>
+      </w:pPr>
+      <w:rPr>
+        <w:rFonts w:ascii="Wingdings" w:hAnsi="Wingdings" w:hint="default"/>
+      </w:rPr>
+    </w:lvl>
+    <w:lvl w:ilvl="3" w:tplc="04090001" w:tentative="1">
+      <w:start w:val="1"/>
+      <w:numFmt w:val="bullet"/>
+      <w:lvlText w:val=""/>
+      <w:lvlJc w:val="left"/>
+      <w:pPr>
+        <w:ind w:left="2880" w:hanging="360"/>
+      </w:pPr>
+      <w:rPr>
+        <w:rFonts w:ascii="Symbol" w:hAnsi="Symbol" w:hint="default"/>
+      </w:rPr>
+    </w:lvl>
+    <w:lvl w:ilvl="4" w:tplc="04090003" w:tentative="1">
+      <w:start w:val="1"/>
+      <w:numFmt w:val="bullet"/>
+      <w:lvlText w:val="o"/>
+      <w:lvlJc w:val="left"/>
+      <w:pPr>
+        <w:ind w:left="3600" w:hanging="360"/>
+      </w:pPr>
+      <w:rPr>
+        <w:rFonts w:ascii="Courier New" w:hAnsi="Courier New" w:cs="Courier New" w:hint="default"/>
+      </w:rPr>
+    </w:lvl>
+    <w:lvl w:ilvl="5" w:tplc="04090005" w:tentative="1">
+      <w:start w:val="1"/>
+      <w:numFmt w:val="bullet"/>
+      <w:lvlText w:val=""/>
+      <w:lvlJc w:val="left"/>
+      <w:pPr>
+        <w:ind w:left="4320" w:hanging="360"/>
+      </w:pPr>
+      <w:rPr>
+        <w:rFonts w:ascii="Wingdings" w:hAnsi="Wingdings" w:hint="default"/>
+      </w:rPr>
+    </w:lvl>
+    <w:lvl w:ilvl="6" w:tplc="04090001" w:tentative="1">
+      <w:start w:val="1"/>
+      <w:numFmt w:val="bullet"/>
+      <w:lvlText w:val=""/>
+      <w:lvlJc w:val="left"/>
+      <w:pPr>
+        <w:ind w:left="5040" w:hanging="360"/>
+      </w:pPr>
+      <w:rPr>
+        <w:rFonts w:ascii="Symbol" w:hAnsi="Symbol" w:hint="default"/>
+      </w:rPr>
+    </w:lvl>
+    <w:lvl w:ilvl="7" w:tplc="04090003" w:tentative="1">
+      <w:start w:val="1"/>
+      <w:numFmt w:val="bullet"/>
+      <w:lvlText w:val="o"/>
+      <w:lvlJc w:val="left"/>
+      <w:pPr>
+        <w:ind w:left="5760" w:hanging="360"/>
+      </w:pPr>
+      <w:rPr>
+        <w:rFonts w:ascii="Courier New" w:hAnsi="Courier New" w:cs="Courier New" w:hint="default"/>
+      </w:rPr>
+    </w:lvl>
+    <w:lvl w:ilvl="8" w:tplc="04090005" w:tentative="1">
+      <w:start w:val="1"/>
+      <w:numFmt w:val="bullet"/>
+      <w:lvlText w:val=""/>
+      <w:lvlJc w:val="left"/>
+      <w:pPr>
+        <w:ind w:left="6480" w:hanging="360"/>
+      </w:pPr>
+      <w:rPr>
+        <w:rFonts w:ascii="Wingdings" w:hAnsi="Wingdings" w:hint="default"/>
       </w:rPr>
     </w:lvl>
   </w:abstractNum>
@@ -2182,10 +2778,10 @@
     <w:abstractNumId w:val="0"/>
   </w:num>
   <w:num w:numId="2">
-    <w:abstractNumId w:val="7"/>
+    <w:abstractNumId w:val="8"/>
   </w:num>
   <w:num w:numId="3">
-    <w:abstractNumId w:val="5"/>
+    <w:abstractNumId w:val="6"/>
   </w:num>
   <w:num w:numId="4">
     <w:abstractNumId w:val="2"/>
@@ -2197,10 +2793,16 @@
     <w:abstractNumId w:val="3"/>
   </w:num>
   <w:num w:numId="7">
-    <w:abstractNumId w:val="6"/>
+    <w:abstractNumId w:val="7"/>
   </w:num>
   <w:num w:numId="8">
+    <w:abstractNumId w:val="5"/>
+  </w:num>
+  <w:num w:numId="9">
     <w:abstractNumId w:val="4"/>
+  </w:num>
+  <w:num w:numId="10">
+    <w:abstractNumId w:val="9"/>
   </w:num>
 </w:numbering>
 </file>
@@ -2693,7 +3295,6 @@
   <w:style w:type="character" w:default="1" w:styleId="DefaultParagraphFont">
     <w:name w:val="Default Paragraph Font"/>
     <w:uiPriority w:val="1"/>
-    <w:semiHidden/>
     <w:unhideWhenUsed/>
   </w:style>
   <w:style w:type="table" w:default="1" w:styleId="TableNormal">

</xml_diff>